<commit_message>
Add supporting information file
Revise cover letter
</commit_message>
<xml_diff>
--- a/moss_cover_letter.docx
+++ b/moss_cover_letter.docx
@@ -55,14 +55,14 @@
                         </a:ln>
                         <a:extLst>
                           <a:ext uri="{909E8E84-426E-40dd-AFC4-6F175D3DCCD1}">
-                            <a14:hiddenFill xmlns:mo="http://schemas.microsoft.com/office/mac/office/2008/main" xmlns:mv="urn:schemas-microsoft-com:mac:vml" xmlns:a14="http://schemas.microsoft.com/office/drawing/2010/main" xmlns:w="http://schemas.openxmlformats.org/wordprocessingml/2006/main" xmlns:w10="urn:schemas-microsoft-com:office:word" xmlns:v="urn:schemas-microsoft-com:vml" xmlns:o="urn:schemas-microsoft-com:office:office" xmlns="">
+                            <a14:hiddenFill xmlns="" xmlns:o="urn:schemas-microsoft-com:office:office" xmlns:v="urn:schemas-microsoft-com:vml" xmlns:w10="urn:schemas-microsoft-com:office:word" xmlns:w="http://schemas.openxmlformats.org/wordprocessingml/2006/main" xmlns:a14="http://schemas.microsoft.com/office/drawing/2010/main" xmlns:mv="urn:schemas-microsoft-com:mac:vml" xmlns:mo="http://schemas.microsoft.com/office/mac/office/2008/main">
                               <a:solidFill>
                                 <a:srgbClr val="FFFFFF"/>
                               </a:solidFill>
                             </a14:hiddenFill>
                           </a:ext>
                           <a:ext uri="{91240B29-F687-4f45-9708-019B960494DF}">
-                            <a14:hiddenLine xmlns:mo="http://schemas.microsoft.com/office/mac/office/2008/main" xmlns:mv="urn:schemas-microsoft-com:mac:vml" xmlns:a14="http://schemas.microsoft.com/office/drawing/2010/main" xmlns:w="http://schemas.openxmlformats.org/wordprocessingml/2006/main" xmlns:w10="urn:schemas-microsoft-com:office:word" xmlns:v="urn:schemas-microsoft-com:vml" xmlns:o="urn:schemas-microsoft-com:office:office" xmlns="" w="9525">
+                            <a14:hiddenLine xmlns="" xmlns:o="urn:schemas-microsoft-com:office:office" xmlns:v="urn:schemas-microsoft-com:vml" xmlns:w10="urn:schemas-microsoft-com:office:word" xmlns:w="http://schemas.openxmlformats.org/wordprocessingml/2006/main" xmlns:a14="http://schemas.microsoft.com/office/drawing/2010/main" xmlns:mv="urn:schemas-microsoft-com:mac:vml" xmlns:mo="http://schemas.microsoft.com/office/mac/office/2008/main" w="9525">
                               <a:solidFill>
                                 <a:srgbClr val="000000"/>
                               </a:solidFill>
@@ -296,24 +296,14 @@
         </w:rPr>
         <w:t xml:space="preserve">Dec </w:t>
       </w:r>
-      <w:bookmarkStart w:id="0" w:name="_GoBack"/>
       <w:r>
         <w:rPr>
           <w:sz w:val="22"/>
           <w:szCs w:val="22"/>
           <w:lang w:bidi="x-none"/>
         </w:rPr>
-        <w:t>1</w:t>
-      </w:r>
-      <w:r>
-        <w:rPr>
-          <w:sz w:val="22"/>
-          <w:szCs w:val="22"/>
-          <w:lang w:bidi="x-none"/>
-        </w:rPr>
-        <w:t>4</w:t>
-      </w:r>
-      <w:bookmarkEnd w:id="0"/>
+        <w:t>14</w:t>
+      </w:r>
       <w:r>
         <w:rPr>
           <w:sz w:val="22"/>
@@ -473,51 +463,33 @@
       </w:r>
       <w:r>
         <w:rPr>
+          <w:b/>
           <w:bCs/>
         </w:rPr>
-        <w:t xml:space="preserve">Influence of </w:t>
-      </w:r>
-      <w:r>
-        <w:rPr>
+        <w:t>Effects of Native Bryophytes on Exotic Grass Invasion:</w:t>
+      </w:r>
+      <w:r>
+        <w:rPr>
+          <w:b/>
           <w:bCs/>
         </w:rPr>
-        <w:t>Native Bryophyte</w:t>
-      </w:r>
-      <w:r>
-        <w:rPr>
+        <w:t xml:space="preserve"> </w:t>
+      </w:r>
+      <w:proofErr w:type="gramStart"/>
+      <w:r>
+        <w:rPr>
+          <w:b/>
           <w:bCs/>
         </w:rPr>
-        <w:t>s on</w:t>
-      </w:r>
-      <w:r>
-        <w:rPr>
+        <w:t>a</w:t>
+      </w:r>
+      <w:proofErr w:type="gramEnd"/>
+      <w:r>
+        <w:rPr>
+          <w:b/>
           <w:bCs/>
         </w:rPr>
-        <w:t xml:space="preserve"> </w:t>
-      </w:r>
-      <w:r>
-        <w:rPr>
-          <w:bCs/>
-        </w:rPr>
-        <w:t xml:space="preserve">Exotic Grass </w:t>
-      </w:r>
-      <w:r>
-        <w:rPr>
-          <w:bCs/>
-        </w:rPr>
-        <w:t>Invasion</w:t>
-      </w:r>
-      <w:r>
-        <w:rPr>
-          <w:bCs/>
-        </w:rPr>
-        <w:t xml:space="preserve"> </w:t>
-      </w:r>
-      <w:r>
-        <w:rPr>
-          <w:bCs/>
-        </w:rPr>
-        <w:t>Across a Stress Gradient</w:t>
+        <w:t xml:space="preserve"> Test of the Stress Gradient Hypothesis</w:t>
       </w:r>
       <w:r>
         <w:t>”</w:t>
@@ -555,23 +527,24 @@
     </w:p>
     <w:p/>
     <w:p>
-      <w:bookmarkStart w:id="1" w:name="__UnoMark__620_1065309592"/>
-      <w:bookmarkStart w:id="2" w:name="__UnoMark__911_1065309592"/>
-      <w:bookmarkStart w:id="3" w:name="__UnoMark__796_1226937769"/>
-      <w:bookmarkStart w:id="4" w:name="__UnoMark__955_1248546854"/>
-      <w:bookmarkStart w:id="5" w:name="__UnoMark__930_1248546854"/>
-      <w:bookmarkStart w:id="6" w:name="__UnoMark__877_1248546854"/>
-      <w:bookmarkStart w:id="7" w:name="__UnoMark__825_1065309592"/>
-      <w:bookmarkStart w:id="8" w:name="__UnoMark__691_1065309592"/>
-      <w:bookmarkStart w:id="9" w:name="__UnoMark__966_16483194"/>
-      <w:bookmarkStart w:id="10" w:name="__UnoMark__975_1248546854"/>
-      <w:bookmarkStart w:id="11" w:name="__UnoMark__897_1248546854"/>
-      <w:bookmarkStart w:id="12" w:name="__UnoMark__968_1065309592"/>
-      <w:bookmarkStart w:id="13" w:name="__UnoMark__725_1065309592"/>
-      <w:bookmarkStart w:id="14" w:name="__UnoMark__649_1065309592"/>
-      <w:bookmarkStart w:id="15" w:name="__UnoMark__935_1248546854"/>
-      <w:bookmarkStart w:id="16" w:name="__UnoMark__818_16483194"/>
-      <w:bookmarkStart w:id="17" w:name="__UnoMark__776_1065309592"/>
+      <w:bookmarkStart w:id="0" w:name="__UnoMark__620_1065309592"/>
+      <w:bookmarkStart w:id="1" w:name="__UnoMark__911_1065309592"/>
+      <w:bookmarkStart w:id="2" w:name="__UnoMark__796_1226937769"/>
+      <w:bookmarkStart w:id="3" w:name="__UnoMark__955_1248546854"/>
+      <w:bookmarkStart w:id="4" w:name="__UnoMark__930_1248546854"/>
+      <w:bookmarkStart w:id="5" w:name="__UnoMark__877_1248546854"/>
+      <w:bookmarkStart w:id="6" w:name="__UnoMark__825_1065309592"/>
+      <w:bookmarkStart w:id="7" w:name="__UnoMark__691_1065309592"/>
+      <w:bookmarkStart w:id="8" w:name="__UnoMark__966_16483194"/>
+      <w:bookmarkStart w:id="9" w:name="__UnoMark__975_1248546854"/>
+      <w:bookmarkStart w:id="10" w:name="__UnoMark__897_1248546854"/>
+      <w:bookmarkStart w:id="11" w:name="__UnoMark__968_1065309592"/>
+      <w:bookmarkStart w:id="12" w:name="__UnoMark__725_1065309592"/>
+      <w:bookmarkStart w:id="13" w:name="__UnoMark__649_1065309592"/>
+      <w:bookmarkStart w:id="14" w:name="__UnoMark__935_1248546854"/>
+      <w:bookmarkStart w:id="15" w:name="__UnoMark__818_16483194"/>
+      <w:bookmarkStart w:id="16" w:name="__UnoMark__776_1065309592"/>
+      <w:bookmarkEnd w:id="0"/>
       <w:bookmarkEnd w:id="1"/>
       <w:bookmarkEnd w:id="2"/>
       <w:bookmarkEnd w:id="3"/>
@@ -588,7 +561,6 @@
       <w:bookmarkEnd w:id="14"/>
       <w:bookmarkEnd w:id="15"/>
       <w:bookmarkEnd w:id="16"/>
-      <w:bookmarkEnd w:id="17"/>
       <w:r>
         <w:t>U</w:t>
       </w:r>
@@ -632,22 +604,37 @@
         <w:t>e</w:t>
       </w:r>
       <w:r>
-        <w:t xml:space="preserve"> with and help</w:t>
+        <w:t xml:space="preserve"> with and </w:t>
+      </w:r>
+      <w:r>
+        <w:t xml:space="preserve">thus </w:t>
+      </w:r>
+      <w:r>
+        <w:t xml:space="preserve">resist invasion, </w:t>
+      </w:r>
+      <w:r>
+        <w:t xml:space="preserve">there is increasing </w:t>
+      </w:r>
+      <w:r>
+        <w:t>awareness</w:t>
       </w:r>
       <w:r>
         <w:t xml:space="preserve"> </w:t>
       </w:r>
       <w:r>
-        <w:t xml:space="preserve">resist invasion, </w:t>
-      </w:r>
-      <w:r>
-        <w:t>there is an increasing realization that</w:t>
+        <w:t>that</w:t>
       </w:r>
       <w:r>
         <w:t xml:space="preserve"> native species</w:t>
       </w:r>
       <w:r>
-        <w:t xml:space="preserve"> may also</w:t>
+        <w:t xml:space="preserve"> </w:t>
+      </w:r>
+      <w:r>
+        <w:t xml:space="preserve">can </w:t>
+      </w:r>
+      <w:r>
+        <w:t>also</w:t>
       </w:r>
       <w:r>
         <w:t xml:space="preserve"> facilitat</w:t>
@@ -656,28 +643,52 @@
         <w:t>e</w:t>
       </w:r>
       <w:r>
-        <w:t xml:space="preserve"> invasion by exotics as well</w:t>
+        <w:t xml:space="preserve"> invasion by exotic</w:t>
+      </w:r>
+      <w:r>
+        <w:t xml:space="preserve"> species</w:t>
+      </w:r>
+      <w:r>
+        <w:t xml:space="preserve"> as well</w:t>
       </w:r>
       <w:r>
         <w:t xml:space="preserve">.  The stress gradient hypothesis (SGH) </w:t>
       </w:r>
       <w:r>
-        <w:t>an</w:t>
+        <w:t xml:space="preserve">seeks to explain </w:t>
+      </w:r>
+      <w:r>
+        <w:t>the range of effects native species have on exotics—specifically</w:t>
+      </w:r>
+      <w:r>
+        <w:t xml:space="preserve"> it </w:t>
+      </w:r>
+      <w:r>
+        <w:t>predicts that native species will</w:t>
       </w:r>
       <w:r>
         <w:t xml:space="preserve"> </w:t>
       </w:r>
       <w:r>
-        <w:t>expl</w:t>
-      </w:r>
-      <w:r>
-        <w:t>anation for</w:t>
-      </w:r>
-      <w:r>
-        <w:t xml:space="preserve"> the range of effects native species have on exotics—specifically the SGH predicts that native species will</w:t>
-      </w:r>
-      <w:r>
-        <w:t xml:space="preserve"> resist invasion in benign productive environments, but facilitate invasion in more stressful environments. </w:t>
+        <w:t xml:space="preserve">compete with exotics </w:t>
+      </w:r>
+      <w:r>
+        <w:t xml:space="preserve">in benign environments, but facilitate </w:t>
+      </w:r>
+      <w:r>
+        <w:t>invaders</w:t>
+      </w:r>
+      <w:r>
+        <w:t xml:space="preserve"> </w:t>
+      </w:r>
+      <w:r>
+        <w:t>i</w:t>
+      </w:r>
+      <w:r>
+        <w:t>n</w:t>
+      </w:r>
+      <w:r>
+        <w:t xml:space="preserve"> stressful environments. </w:t>
       </w:r>
     </w:p>
     <w:p/>
@@ -700,10 +711,28 @@
         <w:t xml:space="preserve"> has either a negative </w:t>
       </w:r>
       <w:r>
-        <w:t xml:space="preserve">effect—helping to resist invasion—or a positive effect—facilitating invasion—depending on the species and environmental setting.  For one of the exotic species we found support for the SGH, but for the other we found that the native moss facilitated growth and survival across the stress gradient.  </w:t>
-      </w:r>
-      <w:r>
-        <w:t xml:space="preserve">Our study allows us to evaluate the SGH in this unique context and has practical implications for our understanding the biotic and environmental factors that influence invasion by exotic vascular plants. </w:t>
+        <w:t>effect—helping to resist invasion—or a positive effect—facilitating invasion—depending on the species and environmental setting.  For one exotic species we found support for the SGH</w:t>
+      </w:r>
+      <w:r>
+        <w:t xml:space="preserve">—competition in the low stress environment and facilitation in the high stress environment.  However, for the </w:t>
+      </w:r>
+      <w:r>
+        <w:t xml:space="preserve">other </w:t>
+      </w:r>
+      <w:r>
+        <w:t xml:space="preserve">species </w:t>
+      </w:r>
+      <w:r>
+        <w:t xml:space="preserve">we found that </w:t>
+      </w:r>
+      <w:r>
+        <w:t xml:space="preserve">the interaction did not change across the </w:t>
+      </w:r>
+      <w:r>
+        <w:t xml:space="preserve">gradient.  </w:t>
+      </w:r>
+      <w:r>
+        <w:t xml:space="preserve">Our study allows us to evaluate the SGH in this unique context and has practical implications for understanding the biotic and environmental factors that influence invasion by exotic vascular plants. </w:t>
       </w:r>
       <w:r>
         <w:t>Importantly, while there have been many investigations of the SGH between competitors with very similar life histories and traits, our study involves exotic vascular plants and a native bryophyte.  Studying interactions between species with such different traits has potential to shed light on the generality of the SGH.</w:t>
@@ -758,6 +787,8 @@
           <w:lang w:bidi="x-none"/>
         </w:rPr>
       </w:pPr>
+      <w:bookmarkStart w:id="17" w:name="_GoBack"/>
+      <w:bookmarkEnd w:id="17"/>
     </w:p>
     <w:sectPr>
       <w:headerReference w:type="even" r:id="rId7"/>
@@ -1341,7 +1372,6 @@
   <w:style w:type="character" w:default="1" w:styleId="DefaultParagraphFont">
     <w:name w:val="Default Paragraph Font"/>
     <w:uiPriority w:val="1"/>
-    <w:semiHidden/>
     <w:unhideWhenUsed/>
   </w:style>
   <w:style w:type="table" w:default="1" w:styleId="TableNormal">
@@ -1924,7 +1954,7 @@
 </file>
 
 <file path=customXml/itemProps1.xml><?xml version="1.0" encoding="utf-8"?>
-<ds:datastoreItem xmlns:ds="http://schemas.openxmlformats.org/officeDocument/2006/customXml" ds:itemID="{C75C73A9-31E8-3E46-B18C-C10B521C61C7}">
+<ds:datastoreItem xmlns:ds="http://schemas.openxmlformats.org/officeDocument/2006/customXml" ds:itemID="{791A975A-8ED8-FF48-9FEB-735996278EAB}">
   <ds:schemaRefs>
     <ds:schemaRef ds:uri="http://schemas.openxmlformats.org/officeDocument/2006/bibliography"/>
   </ds:schemaRefs>

</xml_diff>